<commit_message>
report and chart changes
</commit_message>
<xml_diff>
--- a/Project-Report.docx
+++ b/Project-Report.docx
@@ -1435,6 +1435,144 @@
     </w:p>
     <w:p>
       <w:pPr>
+        <w:pStyle w:val="NormalWeb"/>
+        <w:shd w:val="clear" w:color="auto" w:fill="FFFFFF"/>
+        <w:spacing w:before="0" w:beforeAutospacing="0" w:after="0" w:afterAutospacing="0"/>
+        <w:textAlignment w:val="baseline"/>
+        <w:rPr>
+          <w:color w:val="333333"/>
+        </w:rPr>
+      </w:pPr>
+    </w:p>
+    <w:p>
+      <w:pPr>
+        <w:pStyle w:val="NormalWeb"/>
+        <w:shd w:val="clear" w:color="auto" w:fill="FFFFFF"/>
+        <w:spacing w:before="0" w:beforeAutospacing="0" w:after="0" w:afterAutospacing="0"/>
+        <w:textAlignment w:val="baseline"/>
+        <w:rPr>
+          <w:color w:val="333333"/>
+        </w:rPr>
+      </w:pPr>
+    </w:p>
+    <w:p>
+      <w:pPr>
+        <w:pStyle w:val="NormalWeb"/>
+        <w:shd w:val="clear" w:color="auto" w:fill="FFFFFF"/>
+        <w:spacing w:before="0" w:beforeAutospacing="0" w:after="0" w:afterAutospacing="0"/>
+        <w:textAlignment w:val="baseline"/>
+        <w:rPr>
+          <w:color w:val="333333"/>
+        </w:rPr>
+      </w:pPr>
+    </w:p>
+    <w:p>
+      <w:pPr>
+        <w:pStyle w:val="NormalWeb"/>
+        <w:shd w:val="clear" w:color="auto" w:fill="FFFFFF"/>
+        <w:spacing w:before="0" w:beforeAutospacing="0" w:after="0" w:afterAutospacing="0"/>
+        <w:textAlignment w:val="baseline"/>
+        <w:rPr>
+          <w:color w:val="333333"/>
+        </w:rPr>
+      </w:pPr>
+    </w:p>
+    <w:p>
+      <w:pPr>
+        <w:pStyle w:val="NormalWeb"/>
+        <w:shd w:val="clear" w:color="auto" w:fill="FFFFFF"/>
+        <w:spacing w:before="0" w:beforeAutospacing="0" w:after="0" w:afterAutospacing="0"/>
+        <w:textAlignment w:val="baseline"/>
+        <w:rPr>
+          <w:b/>
+          <w:color w:val="333333"/>
+          <w:sz w:val="28"/>
+          <w:szCs w:val="28"/>
+        </w:rPr>
+      </w:pPr>
+      <w:r>
+        <w:rPr>
+          <w:b/>
+          <w:color w:val="333333"/>
+          <w:sz w:val="28"/>
+          <w:szCs w:val="28"/>
+        </w:rPr>
+        <w:lastRenderedPageBreak/>
+        <w:t>GUI</w:t>
+      </w:r>
+      <w:r>
+        <w:rPr>
+          <w:b/>
+          <w:color w:val="333333"/>
+          <w:sz w:val="28"/>
+          <w:szCs w:val="28"/>
+        </w:rPr>
+        <w:t>:</w:t>
+      </w:r>
+    </w:p>
+    <w:p>
+      <w:pPr>
+        <w:pStyle w:val="NormalWeb"/>
+        <w:shd w:val="clear" w:color="auto" w:fill="FFFFFF"/>
+        <w:spacing w:before="0" w:beforeAutospacing="0" w:after="0" w:afterAutospacing="0"/>
+        <w:textAlignment w:val="baseline"/>
+        <w:rPr>
+          <w:b/>
+          <w:color w:val="333333"/>
+        </w:rPr>
+      </w:pPr>
+    </w:p>
+    <w:p>
+      <w:pPr>
+        <w:pStyle w:val="NormalWeb"/>
+        <w:shd w:val="clear" w:color="auto" w:fill="FFFFFF"/>
+        <w:spacing w:before="0" w:beforeAutospacing="0" w:after="0" w:afterAutospacing="0"/>
+        <w:textAlignment w:val="baseline"/>
+      </w:pPr>
+      <w:r>
+        <w:rPr>
+          <w:color w:val="333333"/>
+        </w:rPr>
+        <w:t xml:space="preserve">For Plotting the charts, </w:t>
+      </w:r>
+      <w:hyperlink r:id="rId7" w:tgtFrame="_blank" w:tooltip="https://canvasjs.com/assets/script/canvasjs.min.js" w:history="1">
+        <w:r>
+          <w:rPr>
+            <w:rStyle w:val="Hyperlink"/>
+            <w:color w:val="6264A7"/>
+            <w:shd w:val="clear" w:color="auto" w:fill="FFFFFF"/>
+          </w:rPr>
+          <w:t>https://canvasjs.com/assets/script/canvasjs.min.js</w:t>
+        </w:r>
+      </w:hyperlink>
+      <w:r>
+        <w:t xml:space="preserve"> is used. User will be able to select the sorting algorithm and input size from UI and then once he hits Submit, User will be able to see the Unsorted Array , Sorted Array and Chart will be plotted. Chart will represent Execution time of All sorting algorithms on Y-axis and algorithms on X-axis. For calculating time, Performance.now() is being used before the sorting function execution and then again it is being used after it’s execution. These Execution time is being stored in HASHMAP where key is algorithm name and value is execution time.</w:t>
+      </w:r>
+    </w:p>
+    <w:p>
+      <w:pPr>
+        <w:pStyle w:val="NormalWeb"/>
+        <w:shd w:val="clear" w:color="auto" w:fill="FFFFFF"/>
+        <w:spacing w:before="0" w:beforeAutospacing="0" w:after="0" w:afterAutospacing="0"/>
+        <w:textAlignment w:val="baseline"/>
+      </w:pPr>
+    </w:p>
+    <w:p>
+      <w:pPr>
+        <w:pStyle w:val="NormalWeb"/>
+        <w:shd w:val="clear" w:color="auto" w:fill="FFFFFF"/>
+        <w:spacing w:before="0" w:beforeAutospacing="0" w:after="0" w:afterAutospacing="0"/>
+        <w:textAlignment w:val="baseline"/>
+        <w:rPr>
+          <w:color w:val="333333"/>
+        </w:rPr>
+      </w:pPr>
+      <w:r>
+        <w:t>Before Submitting the Algorithm and Input Size from User:</w:t>
+      </w:r>
+    </w:p>
+    <w:p>
+      <w:pPr>
         <w:shd w:val="clear" w:color="auto" w:fill="FFFFFF"/>
         <w:spacing w:after="0" w:line="240" w:lineRule="auto"/>
         <w:textAlignment w:val="baseline"/>
@@ -1447,21 +1585,52 @@
           <w:szCs w:val="24"/>
         </w:rPr>
       </w:pPr>
-    </w:p>
-    <w:p>
-      <w:pPr>
-        <w:shd w:val="clear" w:color="auto" w:fill="FFFFFF"/>
-        <w:spacing w:after="0" w:line="240" w:lineRule="auto"/>
-        <w:textAlignment w:val="baseline"/>
+      <w:r>
         <w:rPr>
           <w:rFonts w:ascii="Times New Roman" w:eastAsia="Times New Roman" w:hAnsi="Times New Roman" w:cs="Times New Roman"/>
           <w:b/>
-          <w:color w:val="273239"/>
-          <w:spacing w:val="2"/>
-          <w:sz w:val="28"/>
-          <w:szCs w:val="28"/>
-        </w:rPr>
-      </w:pPr>
+          <w:noProof/>
+          <w:color w:val="273239"/>
+          <w:spacing w:val="2"/>
+          <w:sz w:val="24"/>
+          <w:szCs w:val="24"/>
+        </w:rPr>
+        <w:drawing>
+          <wp:inline distT="0" distB="0" distL="0" distR="0">
+            <wp:extent cx="4908550" cy="2761059"/>
+            <wp:effectExtent l="19050" t="0" r="6350" b="0"/>
+            <wp:docPr id="1" name="Picture 0" descr="Screenshot (120).png"/>
+            <wp:cNvGraphicFramePr>
+              <a:graphicFrameLocks xmlns:a="http://schemas.openxmlformats.org/drawingml/2006/main" noChangeAspect="1"/>
+            </wp:cNvGraphicFramePr>
+            <a:graphic xmlns:a="http://schemas.openxmlformats.org/drawingml/2006/main">
+              <a:graphicData uri="http://schemas.openxmlformats.org/drawingml/2006/picture">
+                <pic:pic xmlns:pic="http://schemas.openxmlformats.org/drawingml/2006/picture">
+                  <pic:nvPicPr>
+                    <pic:cNvPr id="0" name="Screenshot (120).png"/>
+                    <pic:cNvPicPr/>
+                  </pic:nvPicPr>
+                  <pic:blipFill>
+                    <a:blip r:embed="rId8" cstate="print"/>
+                    <a:stretch>
+                      <a:fillRect/>
+                    </a:stretch>
+                  </pic:blipFill>
+                  <pic:spPr>
+                    <a:xfrm>
+                      <a:off x="0" y="0"/>
+                      <a:ext cx="4908550" cy="2761059"/>
+                    </a:xfrm>
+                    <a:prstGeom prst="rect">
+                      <a:avLst/>
+                    </a:prstGeom>
+                  </pic:spPr>
+                </pic:pic>
+              </a:graphicData>
+            </a:graphic>
+          </wp:inline>
+        </w:drawing>
+      </w:r>
     </w:p>
     <w:p>
       <w:pPr>
@@ -1479,62 +1648,67 @@
       <w:pPr>
         <w:rPr>
           <w:rFonts w:ascii="Times New Roman" w:hAnsi="Times New Roman" w:cs="Times New Roman"/>
-          <w:b/>
-          <w:color w:val="333333"/>
-          <w:sz w:val="28"/>
-          <w:szCs w:val="28"/>
-          <w:shd w:val="clear" w:color="auto" w:fill="FFFFFF"/>
-        </w:rPr>
-      </w:pPr>
-    </w:p>
-    <w:p>
-      <w:pPr>
-        <w:rPr>
-          <w:rFonts w:ascii="Times New Roman" w:hAnsi="Times New Roman" w:cs="Times New Roman"/>
-          <w:color w:val="273239"/>
-          <w:spacing w:val="2"/>
-          <w:sz w:val="24"/>
-          <w:szCs w:val="24"/>
-          <w:shd w:val="clear" w:color="auto" w:fill="FFFFFF"/>
-        </w:rPr>
-      </w:pPr>
-    </w:p>
-    <w:p>
-      <w:pPr>
-        <w:rPr>
-          <w:rFonts w:ascii="Times New Roman" w:hAnsi="Times New Roman" w:cs="Times New Roman"/>
-          <w:b/>
-          <w:sz w:val="28"/>
-          <w:szCs w:val="28"/>
-        </w:rPr>
-      </w:pPr>
-    </w:p>
-    <w:p>
-      <w:pPr>
-        <w:rPr>
-          <w:rFonts w:ascii="Times New Roman" w:hAnsi="Times New Roman" w:cs="Times New Roman"/>
-          <w:sz w:val="28"/>
-          <w:szCs w:val="28"/>
-        </w:rPr>
-      </w:pPr>
-    </w:p>
-    <w:p>
-      <w:pPr>
-        <w:rPr>
-          <w:rFonts w:ascii="Times New Roman" w:hAnsi="Times New Roman" w:cs="Times New Roman"/>
-          <w:sz w:val="24"/>
-          <w:szCs w:val="24"/>
-        </w:rPr>
-      </w:pPr>
-    </w:p>
-    <w:p>
-      <w:pPr>
-        <w:rPr>
-          <w:rFonts w:ascii="Times New Roman" w:hAnsi="Times New Roman" w:cs="Times New Roman"/>
-          <w:sz w:val="32"/>
-          <w:szCs w:val="32"/>
-        </w:rPr>
-      </w:pPr>
+          <w:color w:val="333333"/>
+          <w:sz w:val="24"/>
+          <w:szCs w:val="24"/>
+          <w:shd w:val="clear" w:color="auto" w:fill="FFFFFF"/>
+        </w:rPr>
+      </w:pPr>
+      <w:r>
+        <w:rPr>
+          <w:rFonts w:ascii="Times New Roman" w:hAnsi="Times New Roman" w:cs="Times New Roman"/>
+          <w:color w:val="333333"/>
+          <w:sz w:val="24"/>
+          <w:szCs w:val="24"/>
+          <w:shd w:val="clear" w:color="auto" w:fill="FFFFFF"/>
+        </w:rPr>
+        <w:t>After Submitting the Algorithm and Input Size from User:</w:t>
+      </w:r>
+      <w:r>
+        <w:rPr>
+          <w:rFonts w:ascii="Times New Roman" w:hAnsi="Times New Roman" w:cs="Times New Roman"/>
+          <w:noProof/>
+          <w:color w:val="333333"/>
+          <w:sz w:val="24"/>
+          <w:szCs w:val="24"/>
+          <w:shd w:val="clear" w:color="auto" w:fill="FFFFFF"/>
+        </w:rPr>
+        <w:drawing>
+          <wp:inline distT="0" distB="0" distL="0" distR="0">
+            <wp:extent cx="5048250" cy="2839641"/>
+            <wp:effectExtent l="19050" t="0" r="0" b="0"/>
+            <wp:docPr id="2" name="Picture 1" descr="Screenshot (121).png"/>
+            <wp:cNvGraphicFramePr>
+              <a:graphicFrameLocks xmlns:a="http://schemas.openxmlformats.org/drawingml/2006/main" noChangeAspect="1"/>
+            </wp:cNvGraphicFramePr>
+            <a:graphic xmlns:a="http://schemas.openxmlformats.org/drawingml/2006/main">
+              <a:graphicData uri="http://schemas.openxmlformats.org/drawingml/2006/picture">
+                <pic:pic xmlns:pic="http://schemas.openxmlformats.org/drawingml/2006/picture">
+                  <pic:nvPicPr>
+                    <pic:cNvPr id="0" name="Screenshot (121).png"/>
+                    <pic:cNvPicPr/>
+                  </pic:nvPicPr>
+                  <pic:blipFill>
+                    <a:blip r:embed="rId9" cstate="print"/>
+                    <a:stretch>
+                      <a:fillRect/>
+                    </a:stretch>
+                  </pic:blipFill>
+                  <pic:spPr>
+                    <a:xfrm>
+                      <a:off x="0" y="0"/>
+                      <a:ext cx="5048250" cy="2839641"/>
+                    </a:xfrm>
+                    <a:prstGeom prst="rect">
+                      <a:avLst/>
+                    </a:prstGeom>
+                  </pic:spPr>
+                </pic:pic>
+              </a:graphicData>
+            </a:graphic>
+          </wp:inline>
+        </w:drawing>
+      </w:r>
     </w:p>
     <w:sectPr>
       <w:pgSz w:w="12240" w:h="15840"/>
@@ -2209,7 +2383,6 @@
     <w:name w:val="Hyperlink"/>
     <w:basedOn w:val="DefaultParagraphFont"/>
     <w:uiPriority w:val="99"/>
-    <w:semiHidden/>
     <w:unhideWhenUsed/>
     <w:rsid w:val="00526249"/>
     <w:rPr>
@@ -2242,6 +2415,36 @@
       <w:rFonts w:ascii="Times New Roman" w:eastAsia="Times New Roman" w:hAnsi="Times New Roman" w:cs="Times New Roman"/>
       <w:sz w:val="24"/>
       <w:szCs w:val="24"/>
+    </w:rPr>
+  </w:style>
+  <w:style w:type="paragraph" w:styleId="BalloonText">
+    <w:name w:val="Balloon Text"/>
+    <w:basedOn w:val="Normal"/>
+    <w:link w:val="BalloonTextChar"/>
+    <w:uiPriority w:val="99"/>
+    <w:semiHidden/>
+    <w:unhideWhenUsed/>
+    <w:rsid w:val="00DD3899"/>
+    <w:pPr>
+      <w:spacing w:after="0" w:line="240" w:lineRule="auto"/>
+    </w:pPr>
+    <w:rPr>
+      <w:rFonts w:ascii="Tahoma" w:hAnsi="Tahoma" w:cs="Tahoma"/>
+      <w:sz w:val="16"/>
+      <w:szCs w:val="16"/>
+    </w:rPr>
+  </w:style>
+  <w:style w:type="character" w:customStyle="1" w:styleId="BalloonTextChar">
+    <w:name w:val="Balloon Text Char"/>
+    <w:basedOn w:val="DefaultParagraphFont"/>
+    <w:link w:val="BalloonText"/>
+    <w:uiPriority w:val="99"/>
+    <w:semiHidden/>
+    <w:rsid w:val="00DD3899"/>
+    <w:rPr>
+      <w:rFonts w:ascii="Tahoma" w:hAnsi="Tahoma" w:cs="Tahoma"/>
+      <w:sz w:val="16"/>
+      <w:szCs w:val="16"/>
     </w:rPr>
   </w:style>
 </w:styles>

</xml_diff>